<commit_message>
1. now handles an equals case 2. implmented a print function that prints the tree using the inorder method
</commit_message>
<xml_diff>
--- a/Introduction to Algorithms Notes.docx
+++ b/Introduction to Algorithms Notes.docx
@@ -911,7 +911,290 @@
       <w:pPr>
         <w:pStyle w:val="ListParagraph"/>
         <w:numPr>
+          <w:ilvl w:val="1"/>
+          <w:numId w:val="2"/>
+        </w:numPr>
+        <w:rPr>
+          <w:rFonts w:eastAsiaTheme="minorEastAsia"/>
+        </w:rPr>
+      </w:pPr>
+      <w:r>
+        <w:rPr>
+          <w:rFonts w:eastAsiaTheme="minorEastAsia"/>
+        </w:rPr>
+        <w:t xml:space="preserve">The binary search tree property allows us </w:t>
+      </w:r>
+      <w:proofErr w:type="spellStart"/>
+      <w:r>
+        <w:rPr>
+          <w:rFonts w:eastAsiaTheme="minorEastAsia"/>
+        </w:rPr>
+        <w:t>th</w:t>
+      </w:r>
+      <w:proofErr w:type="spellEnd"/>
+      <w:r>
+        <w:rPr>
+          <w:rFonts w:eastAsiaTheme="minorEastAsia"/>
+        </w:rPr>
+        <w:t xml:space="preserve"> print out all the key in a binary search tree in sorted order by a simple recursive algorithm, called an </w:t>
+      </w:r>
+      <w:proofErr w:type="spellStart"/>
+      <w:r>
+        <w:rPr>
+          <w:rFonts w:eastAsiaTheme="minorEastAsia"/>
+          <w:b/>
+          <w:bCs/>
+        </w:rPr>
+        <w:t>inorder</w:t>
+      </w:r>
+      <w:proofErr w:type="spellEnd"/>
+      <w:r>
+        <w:rPr>
+          <w:rFonts w:eastAsiaTheme="minorEastAsia"/>
+          <w:b/>
+          <w:bCs/>
+        </w:rPr>
+        <w:t xml:space="preserve"> tree walk</w:t>
+      </w:r>
+      <w:r>
+        <w:rPr>
+          <w:rFonts w:eastAsiaTheme="minorEastAsia"/>
+        </w:rPr>
+        <w:t xml:space="preserve">. </w:t>
+      </w:r>
+    </w:p>
+    <w:p>
+      <w:pPr>
+        <w:pStyle w:val="ListParagraph"/>
+        <w:numPr>
           <w:ilvl w:val="2"/>
+          <w:numId w:val="2"/>
+        </w:numPr>
+        <w:rPr>
+          <w:rFonts w:eastAsiaTheme="minorEastAsia"/>
+        </w:rPr>
+      </w:pPr>
+      <w:r>
+        <w:rPr>
+          <w:rFonts w:eastAsiaTheme="minorEastAsia"/>
+        </w:rPr>
+        <w:t xml:space="preserve">This algorithm prints the key </w:t>
+      </w:r>
+      <w:proofErr w:type="gramStart"/>
+      <w:r>
+        <w:rPr>
+          <w:rFonts w:eastAsiaTheme="minorEastAsia"/>
+        </w:rPr>
+        <w:t>of</w:t>
+      </w:r>
+      <w:proofErr w:type="gramEnd"/>
+      <w:r>
+        <w:rPr>
+          <w:rFonts w:eastAsiaTheme="minorEastAsia"/>
+        </w:rPr>
+        <w:t xml:space="preserve"> the root of a subtree between printing the values in its left subtree and printing those in its right subtree. </w:t>
+      </w:r>
+    </w:p>
+    <w:p>
+      <w:pPr>
+        <w:pStyle w:val="ListParagraph"/>
+        <w:numPr>
+          <w:ilvl w:val="1"/>
+          <w:numId w:val="2"/>
+        </w:numPr>
+        <w:rPr>
+          <w:rFonts w:eastAsiaTheme="minorEastAsia"/>
+        </w:rPr>
+      </w:pPr>
+      <w:proofErr w:type="spellStart"/>
+      <w:r>
+        <w:rPr>
+          <w:rFonts w:eastAsiaTheme="minorEastAsia"/>
+          <w:b/>
+          <w:bCs/>
+        </w:rPr>
+        <w:t>Postorder</w:t>
+      </w:r>
+      <w:proofErr w:type="spellEnd"/>
+      <w:r>
+        <w:rPr>
+          <w:rFonts w:eastAsiaTheme="minorEastAsia"/>
+          <w:b/>
+          <w:bCs/>
+        </w:rPr>
+        <w:t xml:space="preserve"> tree walk</w:t>
+      </w:r>
+      <w:r>
+        <w:rPr>
+          <w:rFonts w:eastAsiaTheme="minorEastAsia"/>
+          <w:b/>
+          <w:bCs/>
+        </w:rPr>
+        <w:t>:</w:t>
+      </w:r>
+    </w:p>
+    <w:p>
+      <w:pPr>
+        <w:pStyle w:val="ListParagraph"/>
+        <w:numPr>
+          <w:ilvl w:val="2"/>
+          <w:numId w:val="2"/>
+        </w:numPr>
+        <w:rPr>
+          <w:rFonts w:eastAsiaTheme="minorEastAsia"/>
+        </w:rPr>
+      </w:pPr>
+      <w:r>
+        <w:rPr>
+          <w:rFonts w:eastAsiaTheme="minorEastAsia"/>
+        </w:rPr>
+        <w:t>Prints the root after the values in its subtrees.</w:t>
+      </w:r>
+      <w:r>
+        <w:rPr>
+          <w:rFonts w:eastAsiaTheme="minorEastAsia"/>
+          <w:noProof/>
+        </w:rPr>
+        <w:t xml:space="preserve"> </w:t>
+      </w:r>
+    </w:p>
+    <w:p>
+      <w:pPr>
+        <w:jc w:val="center"/>
+        <w:rPr>
+          <w:rFonts w:eastAsiaTheme="minorEastAsia"/>
+        </w:rPr>
+      </w:pPr>
+      <w:r>
+        <w:rPr>
+          <w:noProof/>
+        </w:rPr>
+        <w:lastRenderedPageBreak/>
+        <w:drawing>
+          <wp:inline distT="0" distB="0" distL="0" distR="0" wp14:anchorId="2C0377AF" wp14:editId="1C134C65">
+            <wp:extent cx="4381500" cy="1752600"/>
+            <wp:effectExtent l="0" t="0" r="0" b="0"/>
+            <wp:docPr id="2052703857" name="Picture 1" descr="A picture containing text, font, white&#10;&#10;Description automatically generated"/>
+            <wp:cNvGraphicFramePr>
+              <a:graphicFrameLocks xmlns:a="http://schemas.openxmlformats.org/drawingml/2006/main" noChangeAspect="1"/>
+            </wp:cNvGraphicFramePr>
+            <a:graphic xmlns:a="http://schemas.openxmlformats.org/drawingml/2006/main">
+              <a:graphicData uri="http://schemas.openxmlformats.org/drawingml/2006/picture">
+                <pic:pic xmlns:pic="http://schemas.openxmlformats.org/drawingml/2006/picture">
+                  <pic:nvPicPr>
+                    <pic:cNvPr id="2052703857" name="Picture 1" descr="A picture containing text, font, white&#10;&#10;Description automatically generated"/>
+                    <pic:cNvPicPr/>
+                  </pic:nvPicPr>
+                  <pic:blipFill>
+                    <a:blip r:embed="rId8">
+                      <a:extLst>
+                        <a:ext uri="{28A0092B-C50C-407E-A947-70E740481C1C}">
+                          <a14:useLocalDpi xmlns:a14="http://schemas.microsoft.com/office/drawing/2010/main" val="0"/>
+                        </a:ext>
+                      </a:extLst>
+                    </a:blip>
+                    <a:stretch>
+                      <a:fillRect/>
+                    </a:stretch>
+                  </pic:blipFill>
+                  <pic:spPr>
+                    <a:xfrm>
+                      <a:off x="0" y="0"/>
+                      <a:ext cx="4381500" cy="1752600"/>
+                    </a:xfrm>
+                    <a:prstGeom prst="rect">
+                      <a:avLst/>
+                    </a:prstGeom>
+                  </pic:spPr>
+                </pic:pic>
+              </a:graphicData>
+            </a:graphic>
+          </wp:inline>
+        </w:drawing>
+      </w:r>
+    </w:p>
+    <w:p>
+      <w:pPr>
+        <w:pStyle w:val="ListParagraph"/>
+        <w:numPr>
+          <w:ilvl w:val="1"/>
+          <w:numId w:val="2"/>
+        </w:numPr>
+        <w:rPr>
+          <w:rFonts w:eastAsiaTheme="minorEastAsia"/>
+        </w:rPr>
+      </w:pPr>
+      <w:r>
+        <w:rPr>
+          <w:rFonts w:eastAsiaTheme="minorEastAsia"/>
+        </w:rPr>
+        <w:t xml:space="preserve">This prints all elements in a binary search tree in order. </w:t>
+      </w:r>
+    </w:p>
+    <w:p>
+      <w:pPr>
+        <w:pStyle w:val="ListParagraph"/>
+        <w:numPr>
+          <w:ilvl w:val="1"/>
+          <w:numId w:val="2"/>
+        </w:numPr>
+        <w:rPr>
+          <w:rFonts w:eastAsiaTheme="minorEastAsia"/>
+        </w:rPr>
+      </w:pPr>
+      <w:r>
+        <w:rPr>
+          <w:rFonts w:eastAsiaTheme="minorEastAsia"/>
+        </w:rPr>
+        <w:t xml:space="preserve">This algorithm takes </w:t>
+      </w:r>
+      <m:oMath>
+        <m:r>
+          <m:rPr>
+            <m:sty m:val="p"/>
+          </m:rPr>
+          <w:rPr>
+            <w:rFonts w:ascii="Cambria Math" w:eastAsiaTheme="minorEastAsia" w:hAnsi="Cambria Math"/>
+          </w:rPr>
+          <m:t>Θ</m:t>
+        </m:r>
+        <m:d>
+          <m:dPr>
+            <m:ctrlPr>
+              <w:rPr>
+                <w:rFonts w:ascii="Cambria Math" w:eastAsiaTheme="minorEastAsia" w:hAnsi="Cambria Math"/>
+                <w:i/>
+              </w:rPr>
+            </m:ctrlPr>
+          </m:dPr>
+          <m:e>
+            <m:r>
+              <w:rPr>
+                <w:rFonts w:ascii="Cambria Math" w:eastAsiaTheme="minorEastAsia" w:hAnsi="Cambria Math"/>
+              </w:rPr>
+              <m:t>n</m:t>
+            </m:r>
+          </m:e>
+        </m:d>
+      </m:oMath>
+      <w:r>
+        <w:rPr>
+          <w:rFonts w:eastAsiaTheme="minorEastAsia"/>
+        </w:rPr>
+        <w:t xml:space="preserve"> time to walk an n-node binary search tree</w:t>
+      </w:r>
+      <w:r>
+        <w:rPr>
+          <w:rFonts w:eastAsiaTheme="minorEastAsia"/>
+        </w:rPr>
+        <w:t>.</w:t>
+      </w:r>
+    </w:p>
+    <w:p>
+      <w:pPr>
+        <w:pStyle w:val="ListParagraph"/>
+        <w:numPr>
+          <w:ilvl w:val="1"/>
           <w:numId w:val="2"/>
         </w:numPr>
         <w:rPr>

</xml_diff>

<commit_message>
working on implmenting a rb binary tree
</commit_message>
<xml_diff>
--- a/Introduction to Algorithms Notes.docx
+++ b/Introduction to Algorithms Notes.docx
@@ -1486,9 +1486,503 @@
     </w:p>
     <w:p>
       <w:pPr>
+        <w:rPr>
+          <w:rFonts w:eastAsiaTheme="minorEastAsia"/>
+        </w:rPr>
+      </w:pPr>
+    </w:p>
+    <w:p>
+      <w:pPr>
+        <w:rPr>
+          <w:rFonts w:eastAsiaTheme="minorEastAsia"/>
+        </w:rPr>
+      </w:pPr>
+      <w:r>
+        <w:rPr>
+          <w:rFonts w:eastAsiaTheme="minorEastAsia"/>
+          <w:b/>
+          <w:bCs/>
+        </w:rPr>
+        <w:t xml:space="preserve">Chapter 13: </w:t>
+      </w:r>
+      <w:r>
+        <w:rPr>
+          <w:rFonts w:eastAsiaTheme="minorEastAsia"/>
+        </w:rPr>
+        <w:t>Red-Black Trees</w:t>
+      </w:r>
+    </w:p>
+    <w:p>
+      <w:pPr>
+        <w:pStyle w:val="ListParagraph"/>
+        <w:numPr>
+          <w:ilvl w:val="0"/>
+          <w:numId w:val="2"/>
+        </w:numPr>
+        <w:rPr>
+          <w:rFonts w:eastAsiaTheme="minorEastAsia"/>
+        </w:rPr>
+      </w:pPr>
+      <w:r>
+        <w:rPr>
+          <w:rFonts w:eastAsiaTheme="minorEastAsia"/>
+        </w:rPr>
+        <w:t xml:space="preserve">In our original binary search tree, we could complete </w:t>
+      </w:r>
+      <w:proofErr w:type="gramStart"/>
+      <w:r>
+        <w:rPr>
+          <w:rFonts w:eastAsiaTheme="minorEastAsia"/>
+        </w:rPr>
+        <w:t>all of</w:t>
+      </w:r>
+      <w:proofErr w:type="gramEnd"/>
+      <w:r>
+        <w:rPr>
+          <w:rFonts w:eastAsiaTheme="minorEastAsia"/>
+        </w:rPr>
+        <w:t xml:space="preserve"> our functions in </w:t>
+      </w:r>
+      <m:oMath>
+        <m:r>
+          <w:rPr>
+            <w:rFonts w:ascii="Cambria Math" w:eastAsiaTheme="minorEastAsia" w:hAnsi="Cambria Math"/>
+          </w:rPr>
+          <m:t>O</m:t>
+        </m:r>
+        <m:d>
+          <m:dPr>
+            <m:ctrlPr>
+              <w:rPr>
+                <w:rFonts w:ascii="Cambria Math" w:eastAsiaTheme="minorEastAsia" w:hAnsi="Cambria Math"/>
+                <w:i/>
+              </w:rPr>
+            </m:ctrlPr>
+          </m:dPr>
+          <m:e>
+            <m:r>
+              <w:rPr>
+                <w:rFonts w:ascii="Cambria Math" w:eastAsiaTheme="minorEastAsia" w:hAnsi="Cambria Math"/>
+              </w:rPr>
+              <m:t>n</m:t>
+            </m:r>
+          </m:e>
+        </m:d>
+      </m:oMath>
+      <w:r>
+        <w:rPr>
+          <w:rFonts w:eastAsiaTheme="minorEastAsia"/>
+        </w:rPr>
+        <w:t xml:space="preserve"> time. This is only good for when out tree is small, with a large tree, this does not differ from a linked list in time.</w:t>
+      </w:r>
+    </w:p>
+    <w:p>
+      <w:pPr>
+        <w:pStyle w:val="ListParagraph"/>
+        <w:numPr>
+          <w:ilvl w:val="0"/>
+          <w:numId w:val="2"/>
+        </w:numPr>
+        <w:rPr>
+          <w:rFonts w:eastAsiaTheme="minorEastAsia"/>
+        </w:rPr>
+      </w:pPr>
+      <w:r>
+        <w:rPr>
+          <w:rFonts w:eastAsiaTheme="minorEastAsia"/>
+        </w:rPr>
+        <w:lastRenderedPageBreak/>
+        <w:t xml:space="preserve">Red-Black trees are one of many search-tree schemes that are “balanced” in order to guarantee that basic dynamic-set operations take </w:t>
+      </w:r>
+      <m:oMath>
+        <m:r>
+          <w:rPr>
+            <w:rFonts w:ascii="Cambria Math" w:eastAsiaTheme="minorEastAsia" w:hAnsi="Cambria Math"/>
+          </w:rPr>
+          <m:t>O</m:t>
+        </m:r>
+        <m:d>
+          <m:dPr>
+            <m:ctrlPr>
+              <w:rPr>
+                <w:rFonts w:ascii="Cambria Math" w:eastAsiaTheme="minorEastAsia" w:hAnsi="Cambria Math"/>
+                <w:i/>
+              </w:rPr>
+            </m:ctrlPr>
+          </m:dPr>
+          <m:e>
+            <m:r>
+              <w:rPr>
+                <w:rFonts w:ascii="Cambria Math" w:eastAsiaTheme="minorEastAsia" w:hAnsi="Cambria Math"/>
+              </w:rPr>
+              <m:t>log</m:t>
+            </m:r>
+            <m:d>
+              <m:dPr>
+                <m:ctrlPr>
+                  <w:rPr>
+                    <w:rFonts w:ascii="Cambria Math" w:eastAsiaTheme="minorEastAsia" w:hAnsi="Cambria Math"/>
+                    <w:i/>
+                  </w:rPr>
+                </m:ctrlPr>
+              </m:dPr>
+              <m:e>
+                <m:r>
+                  <w:rPr>
+                    <w:rFonts w:ascii="Cambria Math" w:eastAsiaTheme="minorEastAsia" w:hAnsi="Cambria Math"/>
+                  </w:rPr>
+                  <m:t>n</m:t>
+                </m:r>
+              </m:e>
+            </m:d>
+          </m:e>
+        </m:d>
+      </m:oMath>
+      <w:r>
+        <w:rPr>
+          <w:rFonts w:eastAsiaTheme="minorEastAsia"/>
+        </w:rPr>
+        <w:t xml:space="preserve"> time in the worst case.</w:t>
+      </w:r>
+    </w:p>
+    <w:p>
+      <w:pPr>
+        <w:pStyle w:val="ListParagraph"/>
+        <w:numPr>
+          <w:ilvl w:val="0"/>
+          <w:numId w:val="2"/>
+        </w:numPr>
+        <w:rPr>
+          <w:rFonts w:eastAsiaTheme="minorEastAsia"/>
+        </w:rPr>
+      </w:pPr>
+      <w:r>
+        <w:rPr>
+          <w:rFonts w:eastAsiaTheme="minorEastAsia"/>
+        </w:rPr>
+        <w:t>A Red-Black tree is a binary search tree with one extra bit of storage per node, its color.</w:t>
+      </w:r>
+    </w:p>
+    <w:p>
+      <w:pPr>
         <w:pStyle w:val="ListParagraph"/>
         <w:numPr>
           <w:ilvl w:val="1"/>
+          <w:numId w:val="2"/>
+        </w:numPr>
+        <w:rPr>
+          <w:rFonts w:eastAsiaTheme="minorEastAsia"/>
+        </w:rPr>
+      </w:pPr>
+      <w:r>
+        <w:rPr>
+          <w:rFonts w:eastAsiaTheme="minorEastAsia"/>
+        </w:rPr>
+        <w:t>Red or black.</w:t>
+      </w:r>
+    </w:p>
+    <w:p>
+      <w:pPr>
+        <w:pStyle w:val="ListParagraph"/>
+        <w:numPr>
+          <w:ilvl w:val="0"/>
+          <w:numId w:val="2"/>
+        </w:numPr>
+        <w:rPr>
+          <w:rFonts w:eastAsiaTheme="minorEastAsia"/>
+        </w:rPr>
+      </w:pPr>
+      <w:r>
+        <w:rPr>
+          <w:rFonts w:eastAsiaTheme="minorEastAsia"/>
+        </w:rPr>
+        <w:t>This ensures that no such path is more than twice as long as any other, so that the tree is balanced.</w:t>
+      </w:r>
+    </w:p>
+    <w:p>
+      <w:pPr>
+        <w:pStyle w:val="ListParagraph"/>
+        <w:numPr>
+          <w:ilvl w:val="0"/>
+          <w:numId w:val="2"/>
+        </w:numPr>
+        <w:rPr>
+          <w:rFonts w:eastAsiaTheme="minorEastAsia"/>
+        </w:rPr>
+      </w:pPr>
+      <w:r>
+        <w:rPr>
+          <w:rFonts w:eastAsiaTheme="minorEastAsia"/>
+        </w:rPr>
+        <w:t>If there is no child or parent, the corresponding value is NIL.</w:t>
+      </w:r>
+      <w:r>
+        <w:rPr>
+          <w:rFonts w:eastAsiaTheme="minorEastAsia"/>
+        </w:rPr>
+        <w:t xml:space="preserve"> </w:t>
+      </w:r>
+    </w:p>
+    <w:p>
+      <w:pPr>
+        <w:pStyle w:val="ListParagraph"/>
+        <w:numPr>
+          <w:ilvl w:val="0"/>
+          <w:numId w:val="2"/>
+        </w:numPr>
+        <w:rPr>
+          <w:rFonts w:eastAsiaTheme="minorEastAsia"/>
+        </w:rPr>
+      </w:pPr>
+      <w:r>
+        <w:rPr>
+          <w:rFonts w:eastAsiaTheme="minorEastAsia"/>
+        </w:rPr>
+        <w:t>Here are the red-black tree properties:</w:t>
+      </w:r>
+    </w:p>
+    <w:p>
+      <w:pPr>
+        <w:pStyle w:val="ListParagraph"/>
+        <w:numPr>
+          <w:ilvl w:val="1"/>
+          <w:numId w:val="2"/>
+        </w:numPr>
+        <w:rPr>
+          <w:rFonts w:eastAsiaTheme="minorEastAsia"/>
+        </w:rPr>
+      </w:pPr>
+      <w:r>
+        <w:rPr>
+          <w:rFonts w:eastAsiaTheme="minorEastAsia"/>
+        </w:rPr>
+        <w:t>Every node is red or black.</w:t>
+      </w:r>
+    </w:p>
+    <w:p>
+      <w:pPr>
+        <w:pStyle w:val="ListParagraph"/>
+        <w:numPr>
+          <w:ilvl w:val="1"/>
+          <w:numId w:val="2"/>
+        </w:numPr>
+        <w:rPr>
+          <w:rFonts w:eastAsiaTheme="minorEastAsia"/>
+        </w:rPr>
+      </w:pPr>
+      <w:r>
+        <w:rPr>
+          <w:rFonts w:eastAsiaTheme="minorEastAsia"/>
+        </w:rPr>
+        <w:t>The root is black.</w:t>
+      </w:r>
+    </w:p>
+    <w:p>
+      <w:pPr>
+        <w:pStyle w:val="ListParagraph"/>
+        <w:numPr>
+          <w:ilvl w:val="1"/>
+          <w:numId w:val="2"/>
+        </w:numPr>
+        <w:rPr>
+          <w:rFonts w:eastAsiaTheme="minorEastAsia"/>
+        </w:rPr>
+      </w:pPr>
+      <w:r>
+        <w:rPr>
+          <w:rFonts w:eastAsiaTheme="minorEastAsia"/>
+        </w:rPr>
+        <w:t>Every leaf (NIL) is black.</w:t>
+      </w:r>
+    </w:p>
+    <w:p>
+      <w:pPr>
+        <w:pStyle w:val="ListParagraph"/>
+        <w:numPr>
+          <w:ilvl w:val="1"/>
+          <w:numId w:val="2"/>
+        </w:numPr>
+        <w:rPr>
+          <w:rFonts w:eastAsiaTheme="minorEastAsia"/>
+        </w:rPr>
+      </w:pPr>
+      <w:r>
+        <w:rPr>
+          <w:rFonts w:eastAsiaTheme="minorEastAsia"/>
+        </w:rPr>
+        <w:t>If a node is red, then both its children are black.</w:t>
+      </w:r>
+    </w:p>
+    <w:p>
+      <w:pPr>
+        <w:pStyle w:val="ListParagraph"/>
+        <w:numPr>
+          <w:ilvl w:val="1"/>
+          <w:numId w:val="2"/>
+        </w:numPr>
+        <w:rPr>
+          <w:rFonts w:eastAsiaTheme="minorEastAsia"/>
+        </w:rPr>
+      </w:pPr>
+      <w:r>
+        <w:rPr>
+          <w:rFonts w:eastAsiaTheme="minorEastAsia"/>
+        </w:rPr>
+        <w:t xml:space="preserve">For each node, all simple paths from the node to descendant </w:t>
+      </w:r>
+      <w:r>
+        <w:rPr>
+          <w:rFonts w:eastAsiaTheme="minorEastAsia"/>
+        </w:rPr>
+        <w:t>leaves</w:t>
+      </w:r>
+      <w:r>
+        <w:rPr>
+          <w:rFonts w:eastAsiaTheme="minorEastAsia"/>
+        </w:rPr>
+        <w:t xml:space="preserve"> contain the same number of black nodes.</w:t>
+      </w:r>
+    </w:p>
+    <w:p>
+      <w:pPr>
+        <w:jc w:val="center"/>
+        <w:rPr>
+          <w:rFonts w:eastAsiaTheme="minorEastAsia"/>
+        </w:rPr>
+      </w:pPr>
+      <w:r>
+        <w:rPr>
+          <w:rFonts w:eastAsiaTheme="minorEastAsia"/>
+          <w:noProof/>
+        </w:rPr>
+        <w:drawing>
+          <wp:inline distT="0" distB="0" distL="0" distR="0" wp14:anchorId="72975177" wp14:editId="5CC3C9F7">
+            <wp:extent cx="5943600" cy="2490470"/>
+            <wp:effectExtent l="0" t="0" r="0" b="0"/>
+            <wp:docPr id="821281201" name="Picture 1" descr="A diagram of a graph&#10;&#10;Description automatically generated"/>
+            <wp:cNvGraphicFramePr>
+              <a:graphicFrameLocks xmlns:a="http://schemas.openxmlformats.org/drawingml/2006/main" noChangeAspect="1"/>
+            </wp:cNvGraphicFramePr>
+            <a:graphic xmlns:a="http://schemas.openxmlformats.org/drawingml/2006/main">
+              <a:graphicData uri="http://schemas.openxmlformats.org/drawingml/2006/picture">
+                <pic:pic xmlns:pic="http://schemas.openxmlformats.org/drawingml/2006/picture">
+                  <pic:nvPicPr>
+                    <pic:cNvPr id="821281201" name="Picture 1" descr="A diagram of a graph&#10;&#10;Description automatically generated"/>
+                    <pic:cNvPicPr/>
+                  </pic:nvPicPr>
+                  <pic:blipFill>
+                    <a:blip r:embed="rId11">
+                      <a:extLst>
+                        <a:ext uri="{28A0092B-C50C-407E-A947-70E740481C1C}">
+                          <a14:useLocalDpi xmlns:a14="http://schemas.microsoft.com/office/drawing/2010/main" val="0"/>
+                        </a:ext>
+                      </a:extLst>
+                    </a:blip>
+                    <a:stretch>
+                      <a:fillRect/>
+                    </a:stretch>
+                  </pic:blipFill>
+                  <pic:spPr>
+                    <a:xfrm>
+                      <a:off x="0" y="0"/>
+                      <a:ext cx="5943600" cy="2490470"/>
+                    </a:xfrm>
+                    <a:prstGeom prst="rect">
+                      <a:avLst/>
+                    </a:prstGeom>
+                  </pic:spPr>
+                </pic:pic>
+              </a:graphicData>
+            </a:graphic>
+          </wp:inline>
+        </w:drawing>
+      </w:r>
+    </w:p>
+    <w:p>
+      <w:pPr>
+        <w:pStyle w:val="ListParagraph"/>
+        <w:numPr>
+          <w:ilvl w:val="0"/>
+          <w:numId w:val="2"/>
+        </w:numPr>
+        <w:rPr>
+          <w:rFonts w:eastAsiaTheme="minorEastAsia"/>
+        </w:rPr>
+      </w:pPr>
+      <w:r>
+        <w:rPr>
+          <w:rFonts w:eastAsiaTheme="minorEastAsia"/>
+        </w:rPr>
+        <w:t>Now with this principle, we can create search, min, ma</w:t>
+      </w:r>
+      <w:r>
+        <w:rPr>
+          <w:rFonts w:eastAsiaTheme="minorEastAsia"/>
+        </w:rPr>
+        <w:t>x</w:t>
+      </w:r>
+      <w:r>
+        <w:rPr>
+          <w:rFonts w:eastAsiaTheme="minorEastAsia"/>
+        </w:rPr>
+        <w:t xml:space="preserve">, successor, and predecessor methods in </w:t>
+      </w:r>
+      <m:oMath>
+        <m:r>
+          <w:rPr>
+            <w:rFonts w:ascii="Cambria Math" w:eastAsiaTheme="minorEastAsia" w:hAnsi="Cambria Math"/>
+          </w:rPr>
+          <m:t>O</m:t>
+        </m:r>
+        <m:d>
+          <m:dPr>
+            <m:ctrlPr>
+              <w:rPr>
+                <w:rFonts w:ascii="Cambria Math" w:eastAsiaTheme="minorEastAsia" w:hAnsi="Cambria Math"/>
+                <w:i/>
+              </w:rPr>
+            </m:ctrlPr>
+          </m:dPr>
+          <m:e>
+            <m:r>
+              <w:rPr>
+                <w:rFonts w:ascii="Cambria Math" w:eastAsiaTheme="minorEastAsia" w:hAnsi="Cambria Math"/>
+              </w:rPr>
+              <m:t>log</m:t>
+            </m:r>
+            <m:d>
+              <m:dPr>
+                <m:ctrlPr>
+                  <w:rPr>
+                    <w:rFonts w:ascii="Cambria Math" w:eastAsiaTheme="minorEastAsia" w:hAnsi="Cambria Math"/>
+                    <w:i/>
+                  </w:rPr>
+                </m:ctrlPr>
+              </m:dPr>
+              <m:e>
+                <m:r>
+                  <w:rPr>
+                    <w:rFonts w:ascii="Cambria Math" w:eastAsiaTheme="minorEastAsia" w:hAnsi="Cambria Math"/>
+                  </w:rPr>
+                  <m:t>n</m:t>
+                </m:r>
+              </m:e>
+            </m:d>
+          </m:e>
+        </m:d>
+      </m:oMath>
+      <w:r>
+        <w:rPr>
+          <w:rFonts w:eastAsiaTheme="minorEastAsia"/>
+        </w:rPr>
+        <w:t xml:space="preserve"> time.</w:t>
+      </w:r>
+    </w:p>
+    <w:p>
+      <w:pPr>
+        <w:pStyle w:val="ListParagraph"/>
+        <w:numPr>
+          <w:ilvl w:val="0"/>
           <w:numId w:val="2"/>
         </w:numPr>
         <w:rPr>

</xml_diff>

<commit_message>
assignment 7 almost done
</commit_message>
<xml_diff>
--- a/Introduction to Algorithms Notes.docx
+++ b/Introduction to Algorithms Notes.docx
@@ -5002,6 +5002,26 @@
           <w:rFonts w:eastAsiaTheme="minorEastAsia" w:cstheme="minorHAnsi"/>
         </w:rPr>
         <w:t xml:space="preserve">A vertex is discovered the first time it is encountered during the search, at which time it becomes nonwhite. </w:t>
+      </w:r>
+      <w:r>
+        <w:rPr>
+          <w:rFonts w:eastAsiaTheme="minorEastAsia" w:cstheme="minorHAnsi"/>
+        </w:rPr>
+        <w:t xml:space="preserve">Gray and black </w:t>
+      </w:r>
+      <w:proofErr w:type="spellStart"/>
+      <w:r>
+        <w:rPr>
+          <w:rFonts w:eastAsiaTheme="minorEastAsia" w:cstheme="minorHAnsi"/>
+        </w:rPr>
+        <w:t>verticies</w:t>
+      </w:r>
+      <w:proofErr w:type="spellEnd"/>
+      <w:r>
+        <w:rPr>
+          <w:rFonts w:eastAsiaTheme="minorEastAsia" w:cstheme="minorHAnsi"/>
+        </w:rPr>
+        <w:t xml:space="preserve"> </w:t>
       </w:r>
     </w:p>
     <w:sectPr>

</xml_diff>